<commit_message>
refactor game mananger a bit
change MainMenu() and set answer variable as class field
</commit_message>
<xml_diff>
--- a/Farm/src/Руководство пользователя.docx
+++ b/Farm/src/Руководство пользователя.docx
@@ -203,37 +203,54 @@
     <w:p>
       <w:pPr>
         <w:ind w:firstLine="708"/>
-      </w:pPr>
-      <w:r>
+        <w:rPr>
+          <w:color w:val="5B9BD5" w:themeColor="accent1"/>
+        </w:rPr>
+      </w:pPr>
+      <w:r>
+        <w:rPr>
+          <w:color w:val="5B9BD5" w:themeColor="accent1"/>
+        </w:rPr>
         <w:t xml:space="preserve">Из </w:t>
       </w:r>
       <w:r>
         <w:rPr>
+          <w:color w:val="5B9BD5" w:themeColor="accent1"/>
           <w:lang w:val="en-US"/>
         </w:rPr>
         <w:t>main</w:t>
       </w:r>
       <w:r>
-        <w:t xml:space="preserve"> </w:t>
-      </w:r>
-      <w:r>
-        <w:t xml:space="preserve">менеджер создаёт экземпляр самого себя. В конструкторе вызывается </w:t>
+        <w:rPr>
+          <w:color w:val="5B9BD5" w:themeColor="accent1"/>
+        </w:rPr>
+        <w:t xml:space="preserve"> менеджер создаёт экземпляр самого себя. В конструкторе вызывается </w:t>
       </w:r>
       <w:r>
         <w:rPr>
           <w:b/>
+          <w:color w:val="5B9BD5" w:themeColor="accent1"/>
         </w:rPr>
         <w:t>главное меню</w:t>
       </w:r>
       <w:r>
+        <w:rPr>
+          <w:color w:val="5B9BD5" w:themeColor="accent1"/>
+        </w:rPr>
         <w:t xml:space="preserve"> с возможностью запустить/загрузить игру. Загрузка игры вызывает старт, но с переданным </w:t>
       </w:r>
       <w:proofErr w:type="spellStart"/>
       <w:r>
+        <w:rPr>
+          <w:color w:val="5B9BD5" w:themeColor="accent1"/>
+        </w:rPr>
         <w:t>сейвом</w:t>
       </w:r>
       <w:proofErr w:type="spellEnd"/>
       <w:r>
+        <w:rPr>
+          <w:color w:val="5B9BD5" w:themeColor="accent1"/>
+        </w:rPr>
         <w:t xml:space="preserve">. </w:t>
       </w:r>
     </w:p>
@@ -245,82 +262,156 @@
     <w:p>
       <w:pPr>
         <w:ind w:firstLine="708"/>
-      </w:pPr>
-      <w:r>
+        <w:rPr>
+          <w:color w:val="5B9BD5" w:themeColor="accent1"/>
+        </w:rPr>
+      </w:pPr>
+      <w:r>
+        <w:rPr>
+          <w:color w:val="5B9BD5" w:themeColor="accent1"/>
+        </w:rPr>
         <w:t xml:space="preserve">Игрок попадает на </w:t>
       </w:r>
       <w:r>
         <w:rPr>
           <w:b/>
+          <w:color w:val="5B9BD5" w:themeColor="accent1"/>
         </w:rPr>
         <w:t>главную сцену</w:t>
       </w:r>
       <w:r>
+        <w:rPr>
+          <w:color w:val="5B9BD5" w:themeColor="accent1"/>
+        </w:rPr>
         <w:t xml:space="preserve">. Здесь начинается и заканчивается игровой цикл. Игроку предлагается </w:t>
       </w:r>
       <w:r>
         <w:rPr>
           <w:i/>
+          <w:color w:val="5B9BD5" w:themeColor="accent1"/>
         </w:rPr>
         <w:t>сходить</w:t>
       </w:r>
       <w:r>
+        <w:rPr>
+          <w:color w:val="5B9BD5" w:themeColor="accent1"/>
+        </w:rPr>
         <w:t xml:space="preserve"> на рынок, </w:t>
       </w:r>
       <w:r>
         <w:rPr>
           <w:i/>
+          <w:color w:val="5B9BD5" w:themeColor="accent1"/>
         </w:rPr>
         <w:t>посетить</w:t>
       </w:r>
       <w:r>
-        <w:t xml:space="preserve"> ферму или </w:t>
+        <w:rPr>
+          <w:color w:val="5B9BD5" w:themeColor="accent1"/>
+        </w:rPr>
+        <w:t xml:space="preserve"> ферму, </w:t>
       </w:r>
       <w:proofErr w:type="spellStart"/>
       <w:r>
         <w:rPr>
           <w:i/>
+          <w:color w:val="5B9BD5" w:themeColor="accent1"/>
         </w:rPr>
         <w:t>скипнуть</w:t>
       </w:r>
       <w:proofErr w:type="spellEnd"/>
       <w:r>
-        <w:t xml:space="preserve"> день. </w:t>
-      </w:r>
-    </w:p>
-    <w:p>
-      <w:r>
+        <w:rPr>
+          <w:color w:val="5B9BD5" w:themeColor="accent1"/>
+        </w:rPr>
+        <w:t xml:space="preserve"> день</w:t>
+      </w:r>
+      <w:r>
+        <w:rPr>
+          <w:color w:val="5B9BD5" w:themeColor="accent1"/>
+        </w:rPr>
+        <w:t xml:space="preserve"> или войти в меню паузы</w:t>
+      </w:r>
+      <w:r>
+        <w:rPr>
+          <w:color w:val="5B9BD5" w:themeColor="accent1"/>
+        </w:rPr>
+        <w:t xml:space="preserve">. </w:t>
+      </w:r>
+    </w:p>
+    <w:p>
+      <w:r>
+        <w:rPr>
+          <w:highlight w:val="yellow"/>
+        </w:rPr>
         <w:t xml:space="preserve">Скип проводит математические расчёты баланса фермы и возвращает на </w:t>
       </w:r>
       <w:r>
         <w:rPr>
           <w:b/>
+          <w:highlight w:val="yellow"/>
         </w:rPr>
         <w:t>главную сцену</w:t>
       </w:r>
       <w:r>
+        <w:rPr>
+          <w:highlight w:val="yellow"/>
+        </w:rPr>
         <w:t>.</w:t>
       </w:r>
     </w:p>
-    <w:p/>
-    <w:p>
-      <w:pPr>
+    <w:p>
+      <w:pPr>
+        <w:rPr>
+          <w:color w:val="5B9BD5" w:themeColor="accent1"/>
+        </w:rPr>
+      </w:pPr>
+      <w:r>
+        <w:rPr>
+          <w:color w:val="5B9BD5" w:themeColor="accent1"/>
+        </w:rPr>
+        <w:t xml:space="preserve">Меню паузы позволяет сохранить игру, загрузить игру, вернуться в игру или выйти в </w:t>
+      </w:r>
+      <w:r>
         <w:rPr>
           <w:b/>
+          <w:color w:val="5B9BD5" w:themeColor="accent1"/>
+        </w:rPr>
+        <w:t>главное меню.</w:t>
+      </w:r>
+    </w:p>
+    <w:p>
+      <w:pPr>
+        <w:rPr>
+          <w:b/>
         </w:rPr>
       </w:pPr>
       <w:r>
         <w:tab/>
+      </w:r>
+      <w:r>
+        <w:rPr>
+          <w:highlight w:val="yellow"/>
+        </w:rPr>
         <w:t xml:space="preserve">Посетить ферму переносит на сцену </w:t>
       </w:r>
       <w:r>
         <w:rPr>
           <w:i/>
+          <w:highlight w:val="yellow"/>
         </w:rPr>
         <w:t>фермы</w:t>
       </w:r>
       <w:r>
-        <w:t>. В этой сцене игрок</w:t>
+        <w:rPr>
+          <w:highlight w:val="yellow"/>
+        </w:rPr>
+        <w:t>.</w:t>
+      </w:r>
+      <w:bookmarkStart w:id="0" w:name="_GoBack"/>
+      <w:bookmarkEnd w:id="0"/>
+      <w:r>
+        <w:t xml:space="preserve"> В этой сцене игрок</w:t>
       </w:r>
       <w:r>
         <w:t xml:space="preserve"> может посмотреть количество каждого типа животных, продукции и ресурсов (вода, зерно и т.д.) и ожидаемое время их окончания. Из этой сцены игрок возвращается </w:t>
@@ -405,8 +496,6 @@
       <w:r>
         <w:t>одноразово</w:t>
       </w:r>
-      <w:bookmarkStart w:id="0" w:name="_GoBack"/>
-      <w:bookmarkEnd w:id="0"/>
       <w:r>
         <w:t xml:space="preserve"> в начале дня. Игрок может продать что-то, после чего возвращается опять на рынок, в котором прошлого предложения уже не будет. Из этой сценки он возвращается на </w:t>
       </w:r>

</xml_diff>

<commit_message>
add prototype of final application
</commit_message>
<xml_diff>
--- a/Farm/src/Руководство пользователя.docx
+++ b/Farm/src/Руководство пользователя.docx
@@ -176,8 +176,14 @@
           <w:ilvl w:val="0"/>
           <w:numId w:val="4"/>
         </w:numPr>
-      </w:pPr>
-      <w:r>
+        <w:rPr>
+          <w:color w:val="5B9BD5" w:themeColor="accent1"/>
+        </w:rPr>
+      </w:pPr>
+      <w:r>
+        <w:rPr>
+          <w:color w:val="5B9BD5" w:themeColor="accent1"/>
+        </w:rPr>
         <w:t>Сохраняет/загружает текущее состояние</w:t>
       </w:r>
     </w:p>
@@ -408,108 +414,242 @@
         </w:rPr>
         <w:t>.</w:t>
       </w:r>
+      <w:r>
+        <w:t xml:space="preserve"> </w:t>
+      </w:r>
+      <w:r>
+        <w:rPr>
+          <w:color w:val="5B9BD5" w:themeColor="accent1"/>
+        </w:rPr>
+        <w:t xml:space="preserve">Из этой сценки есть три сценки: с </w:t>
+      </w:r>
+      <w:r>
+        <w:rPr>
+          <w:color w:val="C00000"/>
+        </w:rPr>
+        <w:t>ресурсами</w:t>
+      </w:r>
+      <w:r>
+        <w:rPr>
+          <w:color w:val="5B9BD5" w:themeColor="accent1"/>
+        </w:rPr>
+        <w:t xml:space="preserve">, животными и их </w:t>
+      </w:r>
+      <w:r>
+        <w:rPr>
+          <w:color w:val="C00000"/>
+        </w:rPr>
+        <w:t>продукцией</w:t>
+      </w:r>
+      <w:r>
+        <w:t>. В сценке ресурсов игрок видит</w:t>
+      </w:r>
+      <w:r>
+        <w:t xml:space="preserve"> ресурс</w:t>
+      </w:r>
+      <w:r>
+        <w:t>ы</w:t>
+      </w:r>
+      <w:r>
+        <w:t xml:space="preserve"> (вода, зерно и т.д.) и ожидаемое время их окончания. </w:t>
+      </w:r>
+      <w:r>
+        <w:rPr>
+          <w:color w:val="5B9BD5" w:themeColor="accent1"/>
+        </w:rPr>
+        <w:t xml:space="preserve">В сценке животных игрок видит животных </w:t>
+      </w:r>
+      <w:r>
+        <w:rPr>
+          <w:highlight w:val="yellow"/>
+        </w:rPr>
+        <w:t>и может их убить</w:t>
+      </w:r>
+      <w:r>
+        <w:t xml:space="preserve">. </w:t>
+      </w:r>
+      <w:r>
+        <w:t xml:space="preserve">Из </w:t>
+      </w:r>
+      <w:r>
+        <w:t>сцены продукции игрок мо</w:t>
+      </w:r>
+      <w:r>
+        <w:t xml:space="preserve">жет посмотреть свою продукцию и ожидаемое её пополнение. </w:t>
+      </w:r>
+      <w:r>
+        <w:rPr>
+          <w:color w:val="5B9BD5" w:themeColor="accent1"/>
+        </w:rPr>
+        <w:t>Из сцены</w:t>
+      </w:r>
+      <w:r>
+        <w:rPr>
+          <w:color w:val="5B9BD5" w:themeColor="accent1"/>
+        </w:rPr>
+        <w:t xml:space="preserve"> </w:t>
+      </w:r>
+      <w:r>
+        <w:rPr>
+          <w:b/>
+          <w:color w:val="5B9BD5" w:themeColor="accent1"/>
+        </w:rPr>
+        <w:t>фермы</w:t>
+      </w:r>
+      <w:r>
+        <w:rPr>
+          <w:color w:val="5B9BD5" w:themeColor="accent1"/>
+        </w:rPr>
+        <w:t xml:space="preserve"> игрок возвращается</w:t>
+      </w:r>
+      <w:r>
+        <w:rPr>
+          <w:color w:val="5B9BD5" w:themeColor="accent1"/>
+        </w:rPr>
+        <w:t xml:space="preserve"> </w:t>
+      </w:r>
+      <w:r>
+        <w:rPr>
+          <w:b/>
+          <w:color w:val="5B9BD5" w:themeColor="accent1"/>
+        </w:rPr>
+        <w:t>на главную сцену</w:t>
+      </w:r>
+      <w:r>
+        <w:rPr>
+          <w:b/>
+        </w:rPr>
+        <w:t>.</w:t>
+      </w:r>
+      <w:r>
+        <w:t xml:space="preserve"> </w:t>
+      </w:r>
       <w:bookmarkStart w:id="0" w:name="_GoBack"/>
       <w:bookmarkEnd w:id="0"/>
-      <w:r>
-        <w:t xml:space="preserve"> В этой сцене игрок</w:t>
-      </w:r>
-      <w:r>
-        <w:t xml:space="preserve"> может посмотреть количество каждого типа животных, продукции и ресурсов (вода, зерно и т.д.) и ожидаемое время их окончания. Из этой сцены игрок возвращается </w:t>
+    </w:p>
+    <w:p>
+      <w:r>
+        <w:tab/>
+      </w:r>
+      <w:r>
+        <w:rPr>
+          <w:color w:val="5B9BD5" w:themeColor="accent1"/>
+        </w:rPr>
+        <w:t xml:space="preserve">Сходить на рынок переносит на сцену </w:t>
+      </w:r>
+      <w:r>
+        <w:rPr>
+          <w:i/>
+          <w:color w:val="5B9BD5" w:themeColor="accent1"/>
+        </w:rPr>
+        <w:t>общего рынка</w:t>
+      </w:r>
+      <w:r>
+        <w:t xml:space="preserve">. </w:t>
+      </w:r>
+      <w:r>
+        <w:rPr>
+          <w:color w:val="5B9BD5" w:themeColor="accent1"/>
+        </w:rPr>
+        <w:t>У общего рынка есть</w:t>
+      </w:r>
+      <w:r>
+        <w:rPr>
+          <w:color w:val="5B9BD5" w:themeColor="accent1"/>
+        </w:rPr>
+        <w:t xml:space="preserve"> возврат </w:t>
       </w:r>
       <w:r>
         <w:rPr>
           <w:b/>
+          <w:color w:val="5B9BD5" w:themeColor="accent1"/>
         </w:rPr>
         <w:t>на главную сцену</w:t>
       </w:r>
       <w:r>
         <w:rPr>
+          <w:color w:val="5B9BD5" w:themeColor="accent1"/>
+        </w:rPr>
+        <w:t xml:space="preserve"> </w:t>
+      </w:r>
+      <w:r>
+        <w:t xml:space="preserve">и </w:t>
+      </w:r>
+      <w:r>
+        <w:t>3</w:t>
+      </w:r>
+      <w:r>
+        <w:t xml:space="preserve"> сценки: </w:t>
+      </w:r>
+      <w:r>
+        <w:rPr>
+          <w:color w:val="5B9BD5" w:themeColor="accent1"/>
+        </w:rPr>
+        <w:t xml:space="preserve">покупка </w:t>
+      </w:r>
+      <w:r>
+        <w:rPr>
+          <w:color w:val="5B9BD5" w:themeColor="accent1"/>
+        </w:rPr>
+        <w:t>животных</w:t>
+      </w:r>
+      <w:r>
+        <w:t>, покупка ресурсов</w:t>
+      </w:r>
+      <w:r>
+        <w:t xml:space="preserve"> и продажа </w:t>
+      </w:r>
+      <w:r>
+        <w:t>сырья</w:t>
+      </w:r>
+      <w:r>
+        <w:t xml:space="preserve">. На покупке игрок тратит деньги. Цена на это добро будет </w:t>
+      </w:r>
+      <w:proofErr w:type="spellStart"/>
+      <w:r>
+        <w:t>рандомизироваться</w:t>
+      </w:r>
+      <w:proofErr w:type="spellEnd"/>
+      <w:r>
+        <w:t xml:space="preserve"> в зависимости от базовой. </w:t>
+      </w:r>
+      <w:r>
+        <w:t xml:space="preserve">На продаже игрок получает деньги. Цена продажи будет зависеть от выбранного предложения. Цена предложения </w:t>
+      </w:r>
+      <w:proofErr w:type="spellStart"/>
+      <w:r>
+        <w:t>рандомизируется</w:t>
+      </w:r>
+      <w:proofErr w:type="spellEnd"/>
+      <w:r>
+        <w:t xml:space="preserve"> в зависимости от базы. </w:t>
+      </w:r>
+      <w:r>
+        <w:t xml:space="preserve">Сгенерированное предложение </w:t>
+      </w:r>
+      <w:r>
+        <w:t xml:space="preserve">торговли-продажи </w:t>
+      </w:r>
+      <w:r>
+        <w:t xml:space="preserve">генерируется одноразово в начале дня. </w:t>
+      </w:r>
+      <w:r>
+        <w:t xml:space="preserve"> </w:t>
+      </w:r>
+      <w:r>
+        <w:t xml:space="preserve">Игрок возвращается на </w:t>
+      </w:r>
+      <w:r>
+        <w:rPr>
           <w:b/>
         </w:rPr>
+        <w:t>сцену общего рынка</w:t>
+      </w:r>
+      <w:r>
         <w:t>.</w:t>
       </w:r>
-    </w:p>
-    <w:p>
-      <w:r>
-        <w:tab/>
-        <w:t xml:space="preserve">Сходить на рынок переносит на сцену </w:t>
-      </w:r>
-      <w:r>
-        <w:rPr>
-          <w:i/>
-        </w:rPr>
-        <w:t>общего рынка</w:t>
-      </w:r>
-      <w:r>
-        <w:t>. У общего рынка есть</w:t>
-      </w:r>
-      <w:r>
-        <w:t xml:space="preserve"> возврат </w:t>
-      </w:r>
-      <w:r>
-        <w:rPr>
-          <w:b/>
-        </w:rPr>
-        <w:t>на главную сцену</w:t>
-      </w:r>
-      <w:r>
-        <w:t xml:space="preserve"> две сценки: покупка сырья и продажа материалов. На покупке сырья игрок тратит деньги в обмен на сырьё. Цена на это добро будет </w:t>
-      </w:r>
-      <w:proofErr w:type="spellStart"/>
-      <w:r>
-        <w:t>рандомизироваться</w:t>
-      </w:r>
-      <w:proofErr w:type="spellEnd"/>
-      <w:r>
-        <w:t xml:space="preserve"> в зависимости от базовой. Игрок возвращается на </w:t>
-      </w:r>
-      <w:r>
-        <w:rPr>
-          <w:b/>
-        </w:rPr>
-        <w:t>сцену общего рынка</w:t>
-      </w:r>
-      <w:r>
-        <w:t>.</w:t>
-      </w:r>
       <w:r>
         <w:t xml:space="preserve"> </w:t>
-      </w:r>
-    </w:p>
-    <w:p>
-      <w:pPr>
-        <w:rPr>
-          <w:b/>
-        </w:rPr>
-      </w:pPr>
-      <w:r>
-        <w:t xml:space="preserve">На продаже материалов </w:t>
-      </w:r>
-      <w:proofErr w:type="spellStart"/>
-      <w:r>
-        <w:t>рандомно</w:t>
-      </w:r>
-      <w:proofErr w:type="spellEnd"/>
-      <w:r>
-        <w:t xml:space="preserve"> генерируется предложения на продукцию и её цену. Сгенерированное предложение генерируется </w:t>
-      </w:r>
-      <w:r>
-        <w:t>одноразово</w:t>
-      </w:r>
-      <w:r>
-        <w:t xml:space="preserve"> в начале дня. Игрок может продать что-то, после чего возвращается опять на рынок, в котором прошлого предложения уже не будет. Из этой сценки он возвращается на </w:t>
-      </w:r>
-      <w:r>
-        <w:rPr>
-          <w:b/>
-        </w:rPr>
-        <w:t>сцену общего рынка</w:t>
-      </w:r>
-      <w:r>
-        <w:rPr>
-          <w:b/>
-        </w:rPr>
-        <w:t>.</w:t>
       </w:r>
     </w:p>
     <w:p/>

</xml_diff>

<commit_message>
added somth and Overrided hashCode(), equals() and toString()
</commit_message>
<xml_diff>
--- a/Farm/src/Руководство пользователя.docx
+++ b/Farm/src/Руководство пользователя.docx
@@ -32,9 +32,15 @@
           <w:ilvl w:val="0"/>
           <w:numId w:val="1"/>
         </w:numPr>
-      </w:pPr>
-      <w:r>
-        <w:t>Продаёт животных</w:t>
+        <w:rPr>
+          <w:color w:val="5B9BD5" w:themeColor="accent1"/>
+        </w:rPr>
+      </w:pPr>
+      <w:r>
+        <w:rPr>
+          <w:color w:val="5B9BD5" w:themeColor="accent1"/>
+        </w:rPr>
+        <w:t>Покупает животных</w:t>
       </w:r>
     </w:p>
     <w:p>
@@ -46,7 +52,7 @@
         </w:numPr>
       </w:pPr>
       <w:r>
-        <w:t>Покупает животных</w:t>
+        <w:t>Продаёт продукцию животных</w:t>
       </w:r>
     </w:p>
     <w:p>
@@ -56,18 +62,6 @@
           <w:ilvl w:val="0"/>
           <w:numId w:val="1"/>
         </w:numPr>
-      </w:pPr>
-      <w:r>
-        <w:t>Продаёт продукцию животных</w:t>
-      </w:r>
-    </w:p>
-    <w:p>
-      <w:pPr>
-        <w:pStyle w:val="a3"/>
-        <w:numPr>
-          <w:ilvl w:val="0"/>
-          <w:numId w:val="1"/>
-        </w:numPr>
         <w:rPr>
           <w:color w:val="5B9BD5" w:themeColor="accent1"/>
         </w:rPr>
@@ -91,8 +85,14 @@
           <w:ilvl w:val="0"/>
           <w:numId w:val="3"/>
         </w:numPr>
-      </w:pPr>
-      <w:r>
+        <w:rPr>
+          <w:color w:val="5B9BD5" w:themeColor="accent1"/>
+        </w:rPr>
+      </w:pPr>
+      <w:r>
+        <w:rPr>
+          <w:color w:val="5B9BD5" w:themeColor="accent1"/>
+        </w:rPr>
         <w:t>Производят продукцию</w:t>
       </w:r>
     </w:p>
@@ -103,8 +103,14 @@
           <w:ilvl w:val="0"/>
           <w:numId w:val="3"/>
         </w:numPr>
-      </w:pPr>
-      <w:r>
+        <w:rPr>
+          <w:highlight w:val="yellow"/>
+        </w:rPr>
+      </w:pPr>
+      <w:r>
+        <w:rPr>
+          <w:highlight w:val="yellow"/>
+        </w:rPr>
         <w:t>Требуют содержания</w:t>
       </w:r>
     </w:p>
@@ -125,8 +131,14 @@
           <w:ilvl w:val="0"/>
           <w:numId w:val="2"/>
         </w:numPr>
-      </w:pPr>
-      <w:r>
+        <w:rPr>
+          <w:highlight w:val="yellow"/>
+        </w:rPr>
+      </w:pPr>
+      <w:r>
+        <w:rPr>
+          <w:highlight w:val="yellow"/>
+        </w:rPr>
         <w:t>Генерируется автоматически</w:t>
       </w:r>
     </w:p>
@@ -152,8 +164,14 @@
           <w:ilvl w:val="0"/>
           <w:numId w:val="4"/>
         </w:numPr>
-      </w:pPr>
-      <w:r>
+        <w:rPr>
+          <w:color w:val="5B9BD5" w:themeColor="accent1"/>
+        </w:rPr>
+      </w:pPr>
+      <w:r>
+        <w:rPr>
+          <w:color w:val="5B9BD5" w:themeColor="accent1"/>
+        </w:rPr>
         <w:t>Выводить на консоль всю информацию</w:t>
       </w:r>
     </w:p>
@@ -164,8 +182,14 @@
           <w:ilvl w:val="0"/>
           <w:numId w:val="4"/>
         </w:numPr>
-      </w:pPr>
-      <w:r>
+        <w:rPr>
+          <w:color w:val="5B9BD5" w:themeColor="accent1"/>
+        </w:rPr>
+      </w:pPr>
+      <w:r>
+        <w:rPr>
+          <w:color w:val="5B9BD5" w:themeColor="accent1"/>
+        </w:rPr>
         <w:t>Обрабатывать диалоги с игрой</w:t>
       </w:r>
     </w:p>
@@ -463,25 +487,106 @@
         <w:rPr>
           <w:highlight w:val="yellow"/>
         </w:rPr>
-        <w:t>и может их убить</w:t>
+        <w:t>и может их убить.</w:t>
+      </w:r>
+      <w:r>
+        <w:t xml:space="preserve"> </w:t>
+      </w:r>
+      <w:r>
+        <w:t xml:space="preserve">Из </w:t>
+      </w:r>
+      <w:r>
+        <w:t>сцены продукции игрок мо</w:t>
+      </w:r>
+      <w:r>
+        <w:t xml:space="preserve">жет посмотреть свою продукцию и ожидаемое её пополнение. </w:t>
+      </w:r>
+      <w:r>
+        <w:rPr>
+          <w:color w:val="5B9BD5" w:themeColor="accent1"/>
+        </w:rPr>
+        <w:t>Из сцены</w:t>
+      </w:r>
+      <w:r>
+        <w:rPr>
+          <w:color w:val="5B9BD5" w:themeColor="accent1"/>
+        </w:rPr>
+        <w:t xml:space="preserve"> </w:t>
+      </w:r>
+      <w:r>
+        <w:rPr>
+          <w:b/>
+          <w:color w:val="5B9BD5" w:themeColor="accent1"/>
+        </w:rPr>
+        <w:t>фермы</w:t>
+      </w:r>
+      <w:r>
+        <w:rPr>
+          <w:color w:val="5B9BD5" w:themeColor="accent1"/>
+        </w:rPr>
+        <w:t xml:space="preserve"> игрок возвращается</w:t>
+      </w:r>
+      <w:r>
+        <w:rPr>
+          <w:color w:val="5B9BD5" w:themeColor="accent1"/>
+        </w:rPr>
+        <w:t xml:space="preserve"> </w:t>
+      </w:r>
+      <w:r>
+        <w:rPr>
+          <w:b/>
+          <w:color w:val="5B9BD5" w:themeColor="accent1"/>
+        </w:rPr>
+        <w:t>на главную сцену</w:t>
+      </w:r>
+      <w:r>
+        <w:rPr>
+          <w:b/>
+        </w:rPr>
+        <w:t>.</w:t>
+      </w:r>
+      <w:r>
+        <w:t xml:space="preserve"> </w:t>
+      </w:r>
+    </w:p>
+    <w:p>
+      <w:r>
+        <w:tab/>
+      </w:r>
+      <w:r>
+        <w:rPr>
+          <w:color w:val="5B9BD5" w:themeColor="accent1"/>
+        </w:rPr>
+        <w:t xml:space="preserve">Сходить на рынок переносит на сцену </w:t>
+      </w:r>
+      <w:r>
+        <w:rPr>
+          <w:i/>
+          <w:color w:val="5B9BD5" w:themeColor="accent1"/>
+        </w:rPr>
+        <w:t>общего рынка</w:t>
       </w:r>
       <w:r>
         <w:t xml:space="preserve">. </w:t>
       </w:r>
       <w:r>
-        <w:t xml:space="preserve">Из </w:t>
-      </w:r>
-      <w:r>
-        <w:t>сцены продукции игрок мо</w:t>
-      </w:r>
-      <w:r>
-        <w:t xml:space="preserve">жет посмотреть свою продукцию и ожидаемое её пополнение. </w:t>
-      </w:r>
-      <w:r>
-        <w:rPr>
-          <w:color w:val="5B9BD5" w:themeColor="accent1"/>
-        </w:rPr>
-        <w:t>Из сцены</w:t>
+        <w:rPr>
+          <w:color w:val="5B9BD5" w:themeColor="accent1"/>
+        </w:rPr>
+        <w:t>У общего рынка есть</w:t>
+      </w:r>
+      <w:r>
+        <w:rPr>
+          <w:color w:val="5B9BD5" w:themeColor="accent1"/>
+        </w:rPr>
+        <w:t xml:space="preserve"> возврат </w:t>
+      </w:r>
+      <w:r>
+        <w:rPr>
+          <w:b/>
+          <w:color w:val="5B9BD5" w:themeColor="accent1"/>
+        </w:rPr>
+        <w:t>на главную сцену</w:t>
       </w:r>
       <w:r>
         <w:rPr>
@@ -490,17 +595,34 @@
         <w:t xml:space="preserve"> </w:t>
       </w:r>
       <w:r>
-        <w:rPr>
-          <w:b/>
-          <w:color w:val="5B9BD5" w:themeColor="accent1"/>
-        </w:rPr>
-        <w:t>фермы</w:t>
-      </w:r>
-      <w:r>
-        <w:rPr>
-          <w:color w:val="5B9BD5" w:themeColor="accent1"/>
-        </w:rPr>
-        <w:t xml:space="preserve"> игрок возвращается</w:t>
+        <w:t xml:space="preserve">и </w:t>
+      </w:r>
+      <w:r>
+        <w:t>3</w:t>
+      </w:r>
+      <w:r>
+        <w:t xml:space="preserve"> сценки: </w:t>
+      </w:r>
+      <w:r>
+        <w:rPr>
+          <w:color w:val="5B9BD5" w:themeColor="accent1"/>
+        </w:rPr>
+        <w:t xml:space="preserve">покупка </w:t>
+      </w:r>
+      <w:r>
+        <w:rPr>
+          <w:color w:val="5B9BD5" w:themeColor="accent1"/>
+        </w:rPr>
+        <w:t>животных</w:t>
+      </w:r>
+      <w:r>
+        <w:t xml:space="preserve">, </w:t>
+      </w:r>
+      <w:r>
+        <w:rPr>
+          <w:color w:val="5B9BD5" w:themeColor="accent1"/>
+        </w:rPr>
+        <w:t>покупка ресурсов</w:t>
       </w:r>
       <w:r>
         <w:rPr>
@@ -509,132 +631,58 @@
         <w:t xml:space="preserve"> </w:t>
       </w:r>
       <w:r>
-        <w:rPr>
-          <w:b/>
-          <w:color w:val="5B9BD5" w:themeColor="accent1"/>
-        </w:rPr>
-        <w:t>на главную сцену</w:t>
-      </w:r>
-      <w:r>
-        <w:rPr>
-          <w:b/>
-        </w:rPr>
-        <w:t>.</w:t>
-      </w:r>
-      <w:r>
-        <w:t xml:space="preserve"> </w:t>
+        <w:t xml:space="preserve">и </w:t>
+      </w:r>
+      <w:r>
+        <w:rPr>
+          <w:color w:val="5B9BD5" w:themeColor="accent1"/>
+        </w:rPr>
+        <w:t xml:space="preserve">продажа </w:t>
+      </w:r>
+      <w:r>
+        <w:rPr>
+          <w:color w:val="5B9BD5" w:themeColor="accent1"/>
+        </w:rPr>
+        <w:t>сырья</w:t>
+      </w:r>
+      <w:r>
+        <w:t xml:space="preserve">. На покупке </w:t>
+      </w:r>
+      <w:r>
+        <w:rPr>
+          <w:color w:val="5B9BD5" w:themeColor="accent1"/>
+        </w:rPr>
+        <w:t>игрок тратит деньги</w:t>
+      </w:r>
+      <w:r>
+        <w:t xml:space="preserve">. Цена на это добро будет </w:t>
+      </w:r>
+      <w:proofErr w:type="spellStart"/>
+      <w:r>
+        <w:t>рандомизироваться</w:t>
+      </w:r>
+      <w:proofErr w:type="spellEnd"/>
+      <w:r>
+        <w:t xml:space="preserve"> в зависимости от базовой. </w:t>
       </w:r>
       <w:bookmarkStart w:id="0" w:name="_GoBack"/>
+      <w:r>
+        <w:rPr>
+          <w:color w:val="5B9BD5" w:themeColor="accent1"/>
+        </w:rPr>
+        <w:t>На продаже игрок получает деньги</w:t>
+      </w:r>
       <w:bookmarkEnd w:id="0"/>
-    </w:p>
-    <w:p>
-      <w:r>
-        <w:tab/>
-      </w:r>
-      <w:r>
-        <w:rPr>
-          <w:color w:val="5B9BD5" w:themeColor="accent1"/>
-        </w:rPr>
-        <w:t xml:space="preserve">Сходить на рынок переносит на сцену </w:t>
-      </w:r>
-      <w:r>
-        <w:rPr>
-          <w:i/>
-          <w:color w:val="5B9BD5" w:themeColor="accent1"/>
-        </w:rPr>
-        <w:t>общего рынка</w:t>
-      </w:r>
-      <w:r>
-        <w:t xml:space="preserve">. </w:t>
-      </w:r>
-      <w:r>
-        <w:rPr>
-          <w:color w:val="5B9BD5" w:themeColor="accent1"/>
-        </w:rPr>
-        <w:t>У общего рынка есть</w:t>
-      </w:r>
-      <w:r>
-        <w:rPr>
-          <w:color w:val="5B9BD5" w:themeColor="accent1"/>
-        </w:rPr>
-        <w:t xml:space="preserve"> возврат </w:t>
-      </w:r>
-      <w:r>
-        <w:rPr>
-          <w:b/>
-          <w:color w:val="5B9BD5" w:themeColor="accent1"/>
-        </w:rPr>
-        <w:t>на главную сцену</w:t>
-      </w:r>
-      <w:r>
-        <w:rPr>
-          <w:color w:val="5B9BD5" w:themeColor="accent1"/>
-        </w:rPr>
-        <w:t xml:space="preserve"> </w:t>
-      </w:r>
-      <w:r>
-        <w:t xml:space="preserve">и </w:t>
-      </w:r>
-      <w:r>
-        <w:t>3</w:t>
-      </w:r>
-      <w:r>
-        <w:t xml:space="preserve"> сценки: </w:t>
-      </w:r>
-      <w:r>
-        <w:rPr>
-          <w:color w:val="5B9BD5" w:themeColor="accent1"/>
-        </w:rPr>
-        <w:t xml:space="preserve">покупка </w:t>
-      </w:r>
-      <w:r>
-        <w:rPr>
-          <w:color w:val="5B9BD5" w:themeColor="accent1"/>
-        </w:rPr>
-        <w:t>животных</w:t>
-      </w:r>
-      <w:r>
-        <w:t>, покупка ресурсов</w:t>
-      </w:r>
-      <w:r>
-        <w:t xml:space="preserve"> и продажа </w:t>
-      </w:r>
-      <w:r>
-        <w:t>сырья</w:t>
-      </w:r>
-      <w:r>
-        <w:t xml:space="preserve">. На покупке игрок тратит деньги. Цена на это добро будет </w:t>
+      <w:r>
+        <w:t xml:space="preserve">. Цена продажи будет зависеть от выбранного предложения. Цена предложения </w:t>
       </w:r>
       <w:proofErr w:type="spellStart"/>
       <w:r>
-        <w:t>рандомизироваться</w:t>
+        <w:t>рандомизируется</w:t>
       </w:r>
       <w:proofErr w:type="spellEnd"/>
       <w:r>
-        <w:t xml:space="preserve"> в зависимости от базовой. </w:t>
-      </w:r>
-      <w:r>
-        <w:t xml:space="preserve">На продаже игрок получает деньги. Цена продажи будет зависеть от выбранного предложения. Цена предложения </w:t>
-      </w:r>
-      <w:proofErr w:type="spellStart"/>
-      <w:r>
-        <w:t>рандомизируется</w:t>
-      </w:r>
-      <w:proofErr w:type="spellEnd"/>
-      <w:r>
-        <w:t xml:space="preserve"> в зависимости от базы. </w:t>
-      </w:r>
-      <w:r>
-        <w:t xml:space="preserve">Сгенерированное предложение </w:t>
-      </w:r>
-      <w:r>
-        <w:t xml:space="preserve">торговли-продажи </w:t>
-      </w:r>
-      <w:r>
-        <w:t xml:space="preserve">генерируется одноразово в начале дня. </w:t>
-      </w:r>
-      <w:r>
-        <w:t xml:space="preserve"> </w:t>
+        <w:t xml:space="preserve"> в зависимости от базы. Сгенерированное предложение торговли-продажи генерируется одноразово в начале дня.  </w:t>
       </w:r>
       <w:r>
         <w:t xml:space="preserve">Игрок возвращается на </w:t>

</xml_diff>